<commit_message>
Testing ESP8266 on software serial connection
Working.
Tx from Arduino to ESP8266 requires a voltage divider to work.
Able to send and receive on serial port.
</commit_message>
<xml_diff>
--- a/Documentation/Project Infrared Design Document.docx
+++ b/Documentation/Project Infrared Design Document.docx
@@ -1,6 +1,6 @@
 
 <file path=word/document.xml><?xml version="1.0" encoding="utf-8"?>
-<w:document xmlns:wpc="http://schemas.microsoft.com/office/word/2010/wordprocessingCanvas" xmlns:cx="http://schemas.microsoft.com/office/drawing/2014/chartex" xmlns:cx1="http://schemas.microsoft.com/office/drawing/2015/9/8/chartex" xmlns:cx2="http://schemas.microsoft.com/office/drawing/2015/10/21/chartex" xmlns:cx3="http://schemas.microsoft.com/office/drawing/2016/5/9/chartex" xmlns:cx4="http://schemas.microsoft.com/office/drawing/2016/5/10/chartex" xmlns:cx5="http://schemas.microsoft.com/office/drawing/2016/5/11/chartex" xmlns:cx6="http://schemas.microsoft.com/office/drawing/2016/5/12/chartex" xmlns:cx7="http://schemas.microsoft.com/office/drawing/2016/5/13/chartex" xmlns:cx8="http://schemas.microsoft.com/office/drawing/2016/5/14/chartex" xmlns:mc="http://schemas.openxmlformats.org/markup-compatibility/2006" xmlns:aink="http://schemas.microsoft.com/office/drawing/2016/ink" xmlns:o="urn:schemas-microsoft-com:office:office" xmlns:r="http://schemas.openxmlformats.org/officeDocument/2006/relationships" xmlns:m="http://schemas.openxmlformats.org/officeDocument/2006/math" xmlns:v="urn:schemas-microsoft-com:vml" xmlns:wp14="http://schemas.microsoft.com/office/word/2010/wordprocessingDrawing" xmlns:wp="http://schemas.openxmlformats.org/drawingml/2006/wordprocessingDrawing" xmlns:w10="urn:schemas-microsoft-com:office:word" xmlns:w="http://schemas.openxmlformats.org/wordprocessingml/2006/main" xmlns:w14="http://schemas.microsoft.com/office/word/2010/wordml" xmlns:w15="http://schemas.microsoft.com/office/word/2012/wordml" xmlns:w16se="http://schemas.microsoft.com/office/word/2015/wordml/symex" xmlns:wpg="http://schemas.microsoft.com/office/word/2010/wordprocessingGroup" xmlns:wpi="http://schemas.microsoft.com/office/word/2010/wordprocessingInk" xmlns:wne="http://schemas.microsoft.com/office/word/2006/wordml" xmlns:wps="http://schemas.microsoft.com/office/word/2010/wordprocessingShape" mc:Ignorable="w14 w15 w16se wp14">
+<w:document xmlns:wpc="http://schemas.microsoft.com/office/word/2010/wordprocessingCanvas" xmlns:cx="http://schemas.microsoft.com/office/drawing/2014/chartex" xmlns:cx1="http://schemas.microsoft.com/office/drawing/2015/9/8/chartex" xmlns:cx2="http://schemas.microsoft.com/office/drawing/2015/10/21/chartex" xmlns:cx3="http://schemas.microsoft.com/office/drawing/2016/5/9/chartex" xmlns:cx4="http://schemas.microsoft.com/office/drawing/2016/5/10/chartex" xmlns:cx5="http://schemas.microsoft.com/office/drawing/2016/5/11/chartex" xmlns:cx6="http://schemas.microsoft.com/office/drawing/2016/5/12/chartex" xmlns:cx7="http://schemas.microsoft.com/office/drawing/2016/5/13/chartex" xmlns:cx8="http://schemas.microsoft.com/office/drawing/2016/5/14/chartex" xmlns:mc="http://schemas.openxmlformats.org/markup-compatibility/2006" xmlns:aink="http://schemas.microsoft.com/office/drawing/2016/ink" xmlns:am3d="http://schemas.microsoft.com/office/drawing/2017/model3d" xmlns:o="urn:schemas-microsoft-com:office:office" xmlns:r="http://schemas.openxmlformats.org/officeDocument/2006/relationships" xmlns:m="http://schemas.openxmlformats.org/officeDocument/2006/math" xmlns:v="urn:schemas-microsoft-com:vml" xmlns:wp14="http://schemas.microsoft.com/office/word/2010/wordprocessingDrawing" xmlns:wp="http://schemas.openxmlformats.org/drawingml/2006/wordprocessingDrawing" xmlns:w10="urn:schemas-microsoft-com:office:word" xmlns:w="http://schemas.openxmlformats.org/wordprocessingml/2006/main" xmlns:w14="http://schemas.microsoft.com/office/word/2010/wordml" xmlns:w15="http://schemas.microsoft.com/office/word/2012/wordml" xmlns:w16cid="http://schemas.microsoft.com/office/word/2016/wordml/cid" xmlns:w16se="http://schemas.microsoft.com/office/word/2015/wordml/symex" xmlns:wpg="http://schemas.microsoft.com/office/word/2010/wordprocessingGroup" xmlns:wpi="http://schemas.microsoft.com/office/word/2010/wordprocessingInk" xmlns:wne="http://schemas.microsoft.com/office/word/2006/wordml" xmlns:wps="http://schemas.microsoft.com/office/word/2010/wordprocessingShape" mc:Ignorable="w14 w15 w16se w16cid wp14">
   <w:body>
     <w:p>
       <w:pPr>
@@ -1603,61 +1603,10 @@
       <w:pPr>
         <w:ind w:firstLine="720"/>
       </w:pPr>
-      <w:r>
-        <w:lastRenderedPageBreak/>
-        <w:t xml:space="preserve">Upon selecting record option, the infrared receiver should start recording any incoming infrared signals. </w:t>
-      </w:r>
-      <w:r>
-        <w:t xml:space="preserve">Red </w:t>
-      </w:r>
-      <w:r>
-        <w:t>LED</w:t>
-      </w:r>
-      <w:r>
-        <w:t>s</w:t>
-      </w:r>
-      <w:r>
-        <w:t xml:space="preserve"> should blink while recording. </w:t>
-      </w:r>
-      <w:r>
-        <w:t>S</w:t>
-      </w:r>
-      <w:r>
-        <w:t>olid green LED</w:t>
-      </w:r>
-      <w:r>
-        <w:t>s</w:t>
-      </w:r>
-      <w:r>
-        <w:t xml:space="preserve"> </w:t>
-      </w:r>
-      <w:r>
-        <w:t xml:space="preserve">should light up as recording completes. </w:t>
-      </w:r>
     </w:p>
     <w:p>
-      <w:pPr>
-        <w:ind w:firstLine="720"/>
-      </w:pPr>
-      <w:r>
-        <w:t>Selecting play option commands the infrared LED to replay all recorded signals. Green LED should blink when signals are transmitting.</w:t>
-      </w:r>
-    </w:p>
-    <w:p>
-      <w:pPr>
-        <w:ind w:firstLine="720"/>
-      </w:pPr>
-      <w:r>
-        <w:t>Selecting clear option should clear all saved recording to allow fresh start when record option is selected for the next time.</w:t>
-      </w:r>
-    </w:p>
-    <w:p>
-      <w:pPr>
-        <w:ind w:firstLine="720"/>
-      </w:pPr>
-    </w:p>
-    <w:p>
-      <w:r>
+      <w:r>
+        <w:lastRenderedPageBreak/>
         <w:t>Development Estimate:</w:t>
       </w:r>
     </w:p>
@@ -1900,8 +1849,6 @@
               </w:rPr>
               <w:t>6/16/17</w:t>
             </w:r>
-            <w:bookmarkStart w:id="1" w:name="_GoBack"/>
-            <w:bookmarkEnd w:id="1"/>
           </w:p>
         </w:tc>
         <w:tc>
@@ -1932,6 +1879,12 @@
                 <w:sz w:val="20"/>
               </w:rPr>
             </w:pPr>
+            <w:r>
+              <w:rPr>
+                <w:sz w:val="20"/>
+              </w:rPr>
+              <w:t>2</w:t>
+            </w:r>
           </w:p>
         </w:tc>
         <w:tc>
@@ -1944,6 +1897,12 @@
                 <w:sz w:val="20"/>
               </w:rPr>
             </w:pPr>
+            <w:r>
+              <w:rPr>
+                <w:sz w:val="20"/>
+              </w:rPr>
+              <w:t>6/18/17</w:t>
+            </w:r>
           </w:p>
         </w:tc>
       </w:tr>
@@ -1974,8 +1933,16 @@
             <w:pPr>
               <w:rPr>
                 <w:sz w:val="20"/>
+                <w:lang w:eastAsia="zh-TW"/>
               </w:rPr>
             </w:pPr>
+            <w:r>
+              <w:rPr>
+                <w:sz w:val="20"/>
+                <w:lang w:eastAsia="zh-TW"/>
+              </w:rPr>
+              <w:t>6/19/17</w:t>
+            </w:r>
           </w:p>
         </w:tc>
         <w:tc>
@@ -2006,6 +1973,12 @@
                 <w:sz w:val="20"/>
               </w:rPr>
             </w:pPr>
+            <w:r>
+              <w:rPr>
+                <w:sz w:val="20"/>
+              </w:rPr>
+              <w:t>3</w:t>
+            </w:r>
           </w:p>
         </w:tc>
         <w:tc>
@@ -2018,6 +1991,12 @@
                 <w:sz w:val="20"/>
               </w:rPr>
             </w:pPr>
+            <w:r>
+              <w:rPr>
+                <w:sz w:val="20"/>
+              </w:rPr>
+              <w:t>6/25/17</w:t>
+            </w:r>
           </w:p>
         </w:tc>
       </w:tr>
@@ -2039,6 +2018,28 @@
               <w:t>Set up Play function to send infrared signals</w:t>
             </w:r>
           </w:p>
+          <w:p>
+            <w:pPr>
+              <w:rPr>
+                <w:sz w:val="20"/>
+              </w:rPr>
+            </w:pPr>
+          </w:p>
+          <w:p>
+            <w:pPr>
+              <w:rPr>
+                <w:sz w:val="20"/>
+              </w:rPr>
+            </w:pPr>
+            <w:r>
+              <w:rPr>
+                <w:sz w:val="20"/>
+              </w:rPr>
+              <w:t>Note: Might remove infrared LED capability.</w:t>
+            </w:r>
+            <w:bookmarkStart w:id="1" w:name="_GoBack"/>
+            <w:bookmarkEnd w:id="1"/>
+          </w:p>
         </w:tc>
         <w:tc>
           <w:tcPr>
@@ -2050,6 +2051,12 @@
                 <w:sz w:val="20"/>
               </w:rPr>
             </w:pPr>
+            <w:r>
+              <w:rPr>
+                <w:sz w:val="20"/>
+              </w:rPr>
+              <w:t>6/19/17</w:t>
+            </w:r>
           </w:p>
         </w:tc>
         <w:tc>
@@ -2080,6 +2087,18 @@
                 <w:sz w:val="20"/>
               </w:rPr>
             </w:pPr>
+            <w:r>
+              <w:rPr>
+                <w:sz w:val="20"/>
+              </w:rPr>
+              <w:t>6</w:t>
+            </w:r>
+            <w:r>
+              <w:rPr>
+                <w:sz w:val="20"/>
+              </w:rPr>
+              <w:t>+</w:t>
+            </w:r>
           </w:p>
         </w:tc>
         <w:tc>
@@ -2124,6 +2143,12 @@
                 <w:sz w:val="20"/>
               </w:rPr>
             </w:pPr>
+            <w:r>
+              <w:rPr>
+                <w:sz w:val="20"/>
+              </w:rPr>
+              <w:t>6/21/17</w:t>
+            </w:r>
           </w:p>
         </w:tc>
         <w:tc>
@@ -2154,6 +2179,128 @@
                 <w:sz w:val="20"/>
               </w:rPr>
             </w:pPr>
+            <w:r>
+              <w:rPr>
+                <w:sz w:val="20"/>
+              </w:rPr>
+              <w:t>1</w:t>
+            </w:r>
+          </w:p>
+        </w:tc>
+        <w:tc>
+          <w:tcPr>
+            <w:tcW w:w="1953" w:type="dxa"/>
+          </w:tcPr>
+          <w:p>
+            <w:pPr>
+              <w:rPr>
+                <w:sz w:val="20"/>
+              </w:rPr>
+            </w:pPr>
+            <w:r>
+              <w:rPr>
+                <w:sz w:val="20"/>
+              </w:rPr>
+              <w:t>6/25/17</w:t>
+            </w:r>
+          </w:p>
+        </w:tc>
+      </w:tr>
+      <w:tr>
+        <w:tc>
+          <w:tcPr>
+            <w:tcW w:w="2220" w:type="dxa"/>
+          </w:tcPr>
+          <w:p>
+            <w:pPr>
+              <w:rPr>
+                <w:sz w:val="20"/>
+              </w:rPr>
+            </w:pPr>
+            <w:r>
+              <w:rPr>
+                <w:sz w:val="20"/>
+              </w:rPr>
+              <w:t xml:space="preserve">Add feature to save recorded signal to </w:t>
+            </w:r>
+            <w:r>
+              <w:rPr>
+                <w:sz w:val="20"/>
+              </w:rPr>
+              <w:t>EEPROM</w:t>
+            </w:r>
+            <w:r>
+              <w:rPr>
+                <w:sz w:val="20"/>
+              </w:rPr>
+              <w:t xml:space="preserve"> (</w:t>
+            </w:r>
+            <w:r>
+              <w:rPr>
+                <w:sz w:val="20"/>
+              </w:rPr>
+              <w:t>Maintain data after power cycle</w:t>
+            </w:r>
+            <w:r>
+              <w:rPr>
+                <w:sz w:val="20"/>
+              </w:rPr>
+              <w:t>)</w:t>
+            </w:r>
+          </w:p>
+        </w:tc>
+        <w:tc>
+          <w:tcPr>
+            <w:tcW w:w="2504" w:type="dxa"/>
+          </w:tcPr>
+          <w:p>
+            <w:pPr>
+              <w:rPr>
+                <w:sz w:val="20"/>
+              </w:rPr>
+            </w:pPr>
+            <w:r>
+              <w:rPr>
+                <w:sz w:val="20"/>
+              </w:rPr>
+              <w:t>7/19/17</w:t>
+            </w:r>
+          </w:p>
+        </w:tc>
+        <w:tc>
+          <w:tcPr>
+            <w:tcW w:w="2504" w:type="dxa"/>
+          </w:tcPr>
+          <w:p>
+            <w:pPr>
+              <w:rPr>
+                <w:sz w:val="20"/>
+              </w:rPr>
+            </w:pPr>
+            <w:r>
+              <w:rPr>
+                <w:sz w:val="20"/>
+              </w:rPr>
+              <w:t>3</w:t>
+            </w:r>
+          </w:p>
+        </w:tc>
+        <w:tc>
+          <w:tcPr>
+            <w:tcW w:w="1953" w:type="dxa"/>
+          </w:tcPr>
+          <w:p>
+            <w:pPr>
+              <w:rPr>
+                <w:sz w:val="20"/>
+              </w:rPr>
+            </w:pPr>
+            <w:r>
+              <w:rPr>
+                <w:sz w:val="20"/>
+              </w:rPr>
+              <w:t>2</w:t>
+            </w:r>
           </w:p>
         </w:tc>
         <w:tc>
@@ -2198,6 +2345,12 @@
                 <w:sz w:val="20"/>
               </w:rPr>
             </w:pPr>
+            <w:r>
+              <w:rPr>
+                <w:sz w:val="20"/>
+              </w:rPr>
+              <w:t>8/8/17</w:t>
+            </w:r>
           </w:p>
         </w:tc>
         <w:tc>
@@ -2228,6 +2381,12 @@
                 <w:sz w:val="20"/>
               </w:rPr>
             </w:pPr>
+            <w:r>
+              <w:rPr>
+                <w:sz w:val="20"/>
+              </w:rPr>
+              <w:t>1</w:t>
+            </w:r>
           </w:p>
         </w:tc>
         <w:tc>
@@ -2240,6 +2399,12 @@
                 <w:sz w:val="20"/>
               </w:rPr>
             </w:pPr>
+            <w:r>
+              <w:rPr>
+                <w:sz w:val="20"/>
+              </w:rPr>
+              <w:t>8/8/17</w:t>
+            </w:r>
           </w:p>
         </w:tc>
       </w:tr>
@@ -2601,68 +2766,6 @@
           </w:p>
         </w:tc>
       </w:tr>
-      <w:tr>
-        <w:tc>
-          <w:tcPr>
-            <w:tcW w:w="2220" w:type="dxa"/>
-          </w:tcPr>
-          <w:p>
-            <w:pPr>
-              <w:rPr>
-                <w:sz w:val="20"/>
-              </w:rPr>
-            </w:pPr>
-          </w:p>
-        </w:tc>
-        <w:tc>
-          <w:tcPr>
-            <w:tcW w:w="2504" w:type="dxa"/>
-          </w:tcPr>
-          <w:p>
-            <w:pPr>
-              <w:rPr>
-                <w:sz w:val="20"/>
-              </w:rPr>
-            </w:pPr>
-          </w:p>
-        </w:tc>
-        <w:tc>
-          <w:tcPr>
-            <w:tcW w:w="2504" w:type="dxa"/>
-          </w:tcPr>
-          <w:p>
-            <w:pPr>
-              <w:rPr>
-                <w:sz w:val="20"/>
-              </w:rPr>
-            </w:pPr>
-          </w:p>
-        </w:tc>
-        <w:tc>
-          <w:tcPr>
-            <w:tcW w:w="1953" w:type="dxa"/>
-          </w:tcPr>
-          <w:p>
-            <w:pPr>
-              <w:rPr>
-                <w:sz w:val="20"/>
-              </w:rPr>
-            </w:pPr>
-          </w:p>
-        </w:tc>
-        <w:tc>
-          <w:tcPr>
-            <w:tcW w:w="1953" w:type="dxa"/>
-          </w:tcPr>
-          <w:p>
-            <w:pPr>
-              <w:rPr>
-                <w:sz w:val="20"/>
-              </w:rPr>
-            </w:pPr>
-          </w:p>
-        </w:tc>
-      </w:tr>
     </w:tbl>
     <w:p/>
     <w:p>
@@ -2872,6 +2975,7 @@
         <w:rPr>
           <w:i/>
         </w:rPr>
+        <w:lastRenderedPageBreak/>
         <w:t xml:space="preserve">The purpose of this document is to describe the architecture and design of the </w:t>
       </w:r>
       <w:r>
@@ -3046,14 +3150,14 @@
         <w:rPr>
           <w:i/>
         </w:rPr>
-        <w:t xml:space="preserve">There is no absolute measure for distinguishing between good and bad design. The value of a design depends on stakeholder priorities. For example, depending on the </w:t>
+        <w:t xml:space="preserve">There is no absolute measure for distinguishing between good and bad design. The value of a design depends on stakeholder priorities. For example, depending on the circumstances, an efficient design might be better than a maintainable one, or vise versa. Therefore, before presenting a design it is good practice to state the design priorities. </w:t>
       </w:r>
       <w:r>
         <w:rPr>
           <w:i/>
         </w:rPr>
         <w:lastRenderedPageBreak/>
-        <w:t>circumstances, an efficient design might be better than a maintainable one, or vise versa. Therefore, before presenting a design it is good practice to state the design priorities. The design that is offered will be judged according to how well it satisfies the stated priorities.</w:t>
+        <w:t>The design that is offered will be judged according to how well it satisfies the stated priorities.</w:t>
       </w:r>
     </w:p>
     <w:p/>
@@ -3103,7 +3207,13 @@
         <w:t xml:space="preserve">SELECT </w:t>
       </w:r>
       <w:r>
-        <w:t xml:space="preserve">pushbutton to select (a 1 character size arrow </w:t>
+        <w:t xml:space="preserve">pushbutton to select (a </w:t>
+      </w:r>
+      <w:r>
+        <w:t>1-character</w:t>
+      </w:r>
+      <w:r>
+        <w:t xml:space="preserve"> size arrow </w:t>
       </w:r>
       <w:r>
         <w:t xml:space="preserve">icon </w:t>
@@ -3534,7 +3644,6 @@
         </w:tabs>
       </w:pPr>
       <w:r>
-        <w:lastRenderedPageBreak/>
         <w:t>Show two menu options (one for each row) if current selection is not last option. When selecting last option, the last option should be displayed at the first row while leaving second row empty.</w:t>
       </w:r>
     </w:p>
@@ -3551,6 +3660,7 @@
         </w:tabs>
       </w:pPr>
       <w:r>
+        <w:lastRenderedPageBreak/>
         <w:t xml:space="preserve">Current selection will always be in the first </w:t>
       </w:r>
       <w:r>
@@ -3872,7 +3982,7 @@
 </file>
 
 <file path=word/endnotes.xml><?xml version="1.0" encoding="utf-8"?>
-<w:endnotes xmlns:wpc="http://schemas.microsoft.com/office/word/2010/wordprocessingCanvas" xmlns:cx="http://schemas.microsoft.com/office/drawing/2014/chartex" xmlns:cx1="http://schemas.microsoft.com/office/drawing/2015/9/8/chartex" xmlns:cx2="http://schemas.microsoft.com/office/drawing/2015/10/21/chartex" xmlns:cx3="http://schemas.microsoft.com/office/drawing/2016/5/9/chartex" xmlns:cx4="http://schemas.microsoft.com/office/drawing/2016/5/10/chartex" xmlns:cx5="http://schemas.microsoft.com/office/drawing/2016/5/11/chartex" xmlns:cx6="http://schemas.microsoft.com/office/drawing/2016/5/12/chartex" xmlns:cx7="http://schemas.microsoft.com/office/drawing/2016/5/13/chartex" xmlns:cx8="http://schemas.microsoft.com/office/drawing/2016/5/14/chartex" xmlns:mc="http://schemas.openxmlformats.org/markup-compatibility/2006" xmlns:aink="http://schemas.microsoft.com/office/drawing/2016/ink" xmlns:o="urn:schemas-microsoft-com:office:office" xmlns:r="http://schemas.openxmlformats.org/officeDocument/2006/relationships" xmlns:m="http://schemas.openxmlformats.org/officeDocument/2006/math" xmlns:v="urn:schemas-microsoft-com:vml" xmlns:wp14="http://schemas.microsoft.com/office/word/2010/wordprocessingDrawing" xmlns:wp="http://schemas.openxmlformats.org/drawingml/2006/wordprocessingDrawing" xmlns:w10="urn:schemas-microsoft-com:office:word" xmlns:w="http://schemas.openxmlformats.org/wordprocessingml/2006/main" xmlns:w14="http://schemas.microsoft.com/office/word/2010/wordml" xmlns:w15="http://schemas.microsoft.com/office/word/2012/wordml" xmlns:w16se="http://schemas.microsoft.com/office/word/2015/wordml/symex" xmlns:wpg="http://schemas.microsoft.com/office/word/2010/wordprocessingGroup" xmlns:wpi="http://schemas.microsoft.com/office/word/2010/wordprocessingInk" xmlns:wne="http://schemas.microsoft.com/office/word/2006/wordml" xmlns:wps="http://schemas.microsoft.com/office/word/2010/wordprocessingShape" mc:Ignorable="w14 w15 w16se wp14">
+<w:endnotes xmlns:wpc="http://schemas.microsoft.com/office/word/2010/wordprocessingCanvas" xmlns:cx="http://schemas.microsoft.com/office/drawing/2014/chartex" xmlns:cx1="http://schemas.microsoft.com/office/drawing/2015/9/8/chartex" xmlns:cx2="http://schemas.microsoft.com/office/drawing/2015/10/21/chartex" xmlns:cx3="http://schemas.microsoft.com/office/drawing/2016/5/9/chartex" xmlns:cx4="http://schemas.microsoft.com/office/drawing/2016/5/10/chartex" xmlns:cx5="http://schemas.microsoft.com/office/drawing/2016/5/11/chartex" xmlns:cx6="http://schemas.microsoft.com/office/drawing/2016/5/12/chartex" xmlns:cx7="http://schemas.microsoft.com/office/drawing/2016/5/13/chartex" xmlns:cx8="http://schemas.microsoft.com/office/drawing/2016/5/14/chartex" xmlns:mc="http://schemas.openxmlformats.org/markup-compatibility/2006" xmlns:aink="http://schemas.microsoft.com/office/drawing/2016/ink" xmlns:am3d="http://schemas.microsoft.com/office/drawing/2017/model3d" xmlns:o="urn:schemas-microsoft-com:office:office" xmlns:r="http://schemas.openxmlformats.org/officeDocument/2006/relationships" xmlns:m="http://schemas.openxmlformats.org/officeDocument/2006/math" xmlns:v="urn:schemas-microsoft-com:vml" xmlns:wp14="http://schemas.microsoft.com/office/word/2010/wordprocessingDrawing" xmlns:wp="http://schemas.openxmlformats.org/drawingml/2006/wordprocessingDrawing" xmlns:w10="urn:schemas-microsoft-com:office:word" xmlns:w="http://schemas.openxmlformats.org/wordprocessingml/2006/main" xmlns:w14="http://schemas.microsoft.com/office/word/2010/wordml" xmlns:w15="http://schemas.microsoft.com/office/word/2012/wordml" xmlns:w16cid="http://schemas.microsoft.com/office/word/2016/wordml/cid" xmlns:w16se="http://schemas.microsoft.com/office/word/2015/wordml/symex" xmlns:wpg="http://schemas.microsoft.com/office/word/2010/wordprocessingGroup" xmlns:wpi="http://schemas.microsoft.com/office/word/2010/wordprocessingInk" xmlns:wne="http://schemas.microsoft.com/office/word/2006/wordml" xmlns:wps="http://schemas.microsoft.com/office/word/2010/wordprocessingShape" mc:Ignorable="w14 w15 w16se w16cid wp14">
   <w:endnote w:type="separator" w:id="-1">
     <w:p>
       <w:r>
@@ -3891,7 +4001,7 @@
 </file>
 
 <file path=word/footer1.xml><?xml version="1.0" encoding="utf-8"?>
-<w:ftr xmlns:wpc="http://schemas.microsoft.com/office/word/2010/wordprocessingCanvas" xmlns:cx="http://schemas.microsoft.com/office/drawing/2014/chartex" xmlns:cx1="http://schemas.microsoft.com/office/drawing/2015/9/8/chartex" xmlns:cx2="http://schemas.microsoft.com/office/drawing/2015/10/21/chartex" xmlns:cx3="http://schemas.microsoft.com/office/drawing/2016/5/9/chartex" xmlns:cx4="http://schemas.microsoft.com/office/drawing/2016/5/10/chartex" xmlns:cx5="http://schemas.microsoft.com/office/drawing/2016/5/11/chartex" xmlns:cx6="http://schemas.microsoft.com/office/drawing/2016/5/12/chartex" xmlns:cx7="http://schemas.microsoft.com/office/drawing/2016/5/13/chartex" xmlns:cx8="http://schemas.microsoft.com/office/drawing/2016/5/14/chartex" xmlns:mc="http://schemas.openxmlformats.org/markup-compatibility/2006" xmlns:aink="http://schemas.microsoft.com/office/drawing/2016/ink" xmlns:o="urn:schemas-microsoft-com:office:office" xmlns:r="http://schemas.openxmlformats.org/officeDocument/2006/relationships" xmlns:m="http://schemas.openxmlformats.org/officeDocument/2006/math" xmlns:v="urn:schemas-microsoft-com:vml" xmlns:wp14="http://schemas.microsoft.com/office/word/2010/wordprocessingDrawing" xmlns:wp="http://schemas.openxmlformats.org/drawingml/2006/wordprocessingDrawing" xmlns:w10="urn:schemas-microsoft-com:office:word" xmlns:w="http://schemas.openxmlformats.org/wordprocessingml/2006/main" xmlns:w14="http://schemas.microsoft.com/office/word/2010/wordml" xmlns:w15="http://schemas.microsoft.com/office/word/2012/wordml" xmlns:w16se="http://schemas.microsoft.com/office/word/2015/wordml/symex" xmlns:wpg="http://schemas.microsoft.com/office/word/2010/wordprocessingGroup" xmlns:wpi="http://schemas.microsoft.com/office/word/2010/wordprocessingInk" xmlns:wne="http://schemas.microsoft.com/office/word/2006/wordml" xmlns:wps="http://schemas.microsoft.com/office/word/2010/wordprocessingShape" mc:Ignorable="w14 w15 w16se wp14">
+<w:ftr xmlns:wpc="http://schemas.microsoft.com/office/word/2010/wordprocessingCanvas" xmlns:cx="http://schemas.microsoft.com/office/drawing/2014/chartex" xmlns:cx1="http://schemas.microsoft.com/office/drawing/2015/9/8/chartex" xmlns:cx2="http://schemas.microsoft.com/office/drawing/2015/10/21/chartex" xmlns:cx3="http://schemas.microsoft.com/office/drawing/2016/5/9/chartex" xmlns:cx4="http://schemas.microsoft.com/office/drawing/2016/5/10/chartex" xmlns:cx5="http://schemas.microsoft.com/office/drawing/2016/5/11/chartex" xmlns:cx6="http://schemas.microsoft.com/office/drawing/2016/5/12/chartex" xmlns:cx7="http://schemas.microsoft.com/office/drawing/2016/5/13/chartex" xmlns:cx8="http://schemas.microsoft.com/office/drawing/2016/5/14/chartex" xmlns:mc="http://schemas.openxmlformats.org/markup-compatibility/2006" xmlns:aink="http://schemas.microsoft.com/office/drawing/2016/ink" xmlns:am3d="http://schemas.microsoft.com/office/drawing/2017/model3d" xmlns:o="urn:schemas-microsoft-com:office:office" xmlns:r="http://schemas.openxmlformats.org/officeDocument/2006/relationships" xmlns:m="http://schemas.openxmlformats.org/officeDocument/2006/math" xmlns:v="urn:schemas-microsoft-com:vml" xmlns:wp14="http://schemas.microsoft.com/office/word/2010/wordprocessingDrawing" xmlns:wp="http://schemas.openxmlformats.org/drawingml/2006/wordprocessingDrawing" xmlns:w10="urn:schemas-microsoft-com:office:word" xmlns:w="http://schemas.openxmlformats.org/wordprocessingml/2006/main" xmlns:w14="http://schemas.microsoft.com/office/word/2010/wordml" xmlns:w15="http://schemas.microsoft.com/office/word/2012/wordml" xmlns:w16cid="http://schemas.microsoft.com/office/word/2016/wordml/cid" xmlns:w16se="http://schemas.microsoft.com/office/word/2015/wordml/symex" xmlns:wpg="http://schemas.microsoft.com/office/word/2010/wordprocessingGroup" xmlns:wpi="http://schemas.microsoft.com/office/word/2010/wordprocessingInk" xmlns:wne="http://schemas.microsoft.com/office/word/2006/wordml" xmlns:wps="http://schemas.microsoft.com/office/word/2010/wordprocessingShape" mc:Ignorable="w14 w15 w16se w16cid wp14">
   <w:p>
     <w:pPr>
       <w:pStyle w:val="Footer"/>
@@ -3921,33 +4031,20 @@
     <w:r>
       <w:t xml:space="preserve"> of </w:t>
     </w:r>
-    <w:r>
-      <w:fldChar w:fldCharType="begin"/>
-    </w:r>
-    <w:r>
-      <w:instrText xml:space="preserve"> NUMPAGES </w:instrText>
-    </w:r>
-    <w:r>
-      <w:fldChar w:fldCharType="separate"/>
-    </w:r>
-    <w:r>
-      <w:rPr>
-        <w:noProof/>
-      </w:rPr>
-      <w:t>8</w:t>
-    </w:r>
-    <w:r>
-      <w:rPr>
-        <w:noProof/>
-      </w:rPr>
-      <w:fldChar w:fldCharType="end"/>
-    </w:r>
+    <w:fldSimple w:instr=" NUMPAGES ">
+      <w:r>
+        <w:rPr>
+          <w:noProof/>
+        </w:rPr>
+        <w:t>8</w:t>
+      </w:r>
+    </w:fldSimple>
   </w:p>
 </w:ftr>
 </file>
 
 <file path=word/footnotes.xml><?xml version="1.0" encoding="utf-8"?>
-<w:footnotes xmlns:wpc="http://schemas.microsoft.com/office/word/2010/wordprocessingCanvas" xmlns:cx="http://schemas.microsoft.com/office/drawing/2014/chartex" xmlns:cx1="http://schemas.microsoft.com/office/drawing/2015/9/8/chartex" xmlns:cx2="http://schemas.microsoft.com/office/drawing/2015/10/21/chartex" xmlns:cx3="http://schemas.microsoft.com/office/drawing/2016/5/9/chartex" xmlns:cx4="http://schemas.microsoft.com/office/drawing/2016/5/10/chartex" xmlns:cx5="http://schemas.microsoft.com/office/drawing/2016/5/11/chartex" xmlns:cx6="http://schemas.microsoft.com/office/drawing/2016/5/12/chartex" xmlns:cx7="http://schemas.microsoft.com/office/drawing/2016/5/13/chartex" xmlns:cx8="http://schemas.microsoft.com/office/drawing/2016/5/14/chartex" xmlns:mc="http://schemas.openxmlformats.org/markup-compatibility/2006" xmlns:aink="http://schemas.microsoft.com/office/drawing/2016/ink" xmlns:o="urn:schemas-microsoft-com:office:office" xmlns:r="http://schemas.openxmlformats.org/officeDocument/2006/relationships" xmlns:m="http://schemas.openxmlformats.org/officeDocument/2006/math" xmlns:v="urn:schemas-microsoft-com:vml" xmlns:wp14="http://schemas.microsoft.com/office/word/2010/wordprocessingDrawing" xmlns:wp="http://schemas.openxmlformats.org/drawingml/2006/wordprocessingDrawing" xmlns:w10="urn:schemas-microsoft-com:office:word" xmlns:w="http://schemas.openxmlformats.org/wordprocessingml/2006/main" xmlns:w14="http://schemas.microsoft.com/office/word/2010/wordml" xmlns:w15="http://schemas.microsoft.com/office/word/2012/wordml" xmlns:w16se="http://schemas.microsoft.com/office/word/2015/wordml/symex" xmlns:wpg="http://schemas.microsoft.com/office/word/2010/wordprocessingGroup" xmlns:wpi="http://schemas.microsoft.com/office/word/2010/wordprocessingInk" xmlns:wne="http://schemas.microsoft.com/office/word/2006/wordml" xmlns:wps="http://schemas.microsoft.com/office/word/2010/wordprocessingShape" mc:Ignorable="w14 w15 w16se wp14">
+<w:footnotes xmlns:wpc="http://schemas.microsoft.com/office/word/2010/wordprocessingCanvas" xmlns:cx="http://schemas.microsoft.com/office/drawing/2014/chartex" xmlns:cx1="http://schemas.microsoft.com/office/drawing/2015/9/8/chartex" xmlns:cx2="http://schemas.microsoft.com/office/drawing/2015/10/21/chartex" xmlns:cx3="http://schemas.microsoft.com/office/drawing/2016/5/9/chartex" xmlns:cx4="http://schemas.microsoft.com/office/drawing/2016/5/10/chartex" xmlns:cx5="http://schemas.microsoft.com/office/drawing/2016/5/11/chartex" xmlns:cx6="http://schemas.microsoft.com/office/drawing/2016/5/12/chartex" xmlns:cx7="http://schemas.microsoft.com/office/drawing/2016/5/13/chartex" xmlns:cx8="http://schemas.microsoft.com/office/drawing/2016/5/14/chartex" xmlns:mc="http://schemas.openxmlformats.org/markup-compatibility/2006" xmlns:aink="http://schemas.microsoft.com/office/drawing/2016/ink" xmlns:am3d="http://schemas.microsoft.com/office/drawing/2017/model3d" xmlns:o="urn:schemas-microsoft-com:office:office" xmlns:r="http://schemas.openxmlformats.org/officeDocument/2006/relationships" xmlns:m="http://schemas.openxmlformats.org/officeDocument/2006/math" xmlns:v="urn:schemas-microsoft-com:vml" xmlns:wp14="http://schemas.microsoft.com/office/word/2010/wordprocessingDrawing" xmlns:wp="http://schemas.openxmlformats.org/drawingml/2006/wordprocessingDrawing" xmlns:w10="urn:schemas-microsoft-com:office:word" xmlns:w="http://schemas.openxmlformats.org/wordprocessingml/2006/main" xmlns:w14="http://schemas.microsoft.com/office/word/2010/wordml" xmlns:w15="http://schemas.microsoft.com/office/word/2012/wordml" xmlns:w16cid="http://schemas.microsoft.com/office/word/2016/wordml/cid" xmlns:w16se="http://schemas.microsoft.com/office/word/2015/wordml/symex" xmlns:wpg="http://schemas.microsoft.com/office/word/2010/wordprocessingGroup" xmlns:wpi="http://schemas.microsoft.com/office/word/2010/wordprocessingInk" xmlns:wne="http://schemas.microsoft.com/office/word/2006/wordml" xmlns:wps="http://schemas.microsoft.com/office/word/2010/wordprocessingShape" mc:Ignorable="w14 w15 w16se w16cid wp14">
   <w:footnote w:type="separator" w:id="-1">
     <w:p>
       <w:r>
@@ -3966,7 +4063,7 @@
 </file>
 
 <file path=word/header1.xml><?xml version="1.0" encoding="utf-8"?>
-<w:hdr xmlns:wpc="http://schemas.microsoft.com/office/word/2010/wordprocessingCanvas" xmlns:cx="http://schemas.microsoft.com/office/drawing/2014/chartex" xmlns:cx1="http://schemas.microsoft.com/office/drawing/2015/9/8/chartex" xmlns:cx2="http://schemas.microsoft.com/office/drawing/2015/10/21/chartex" xmlns:cx3="http://schemas.microsoft.com/office/drawing/2016/5/9/chartex" xmlns:cx4="http://schemas.microsoft.com/office/drawing/2016/5/10/chartex" xmlns:cx5="http://schemas.microsoft.com/office/drawing/2016/5/11/chartex" xmlns:cx6="http://schemas.microsoft.com/office/drawing/2016/5/12/chartex" xmlns:cx7="http://schemas.microsoft.com/office/drawing/2016/5/13/chartex" xmlns:cx8="http://schemas.microsoft.com/office/drawing/2016/5/14/chartex" xmlns:mc="http://schemas.openxmlformats.org/markup-compatibility/2006" xmlns:aink="http://schemas.microsoft.com/office/drawing/2016/ink" xmlns:o="urn:schemas-microsoft-com:office:office" xmlns:r="http://schemas.openxmlformats.org/officeDocument/2006/relationships" xmlns:m="http://schemas.openxmlformats.org/officeDocument/2006/math" xmlns:v="urn:schemas-microsoft-com:vml" xmlns:wp14="http://schemas.microsoft.com/office/word/2010/wordprocessingDrawing" xmlns:wp="http://schemas.openxmlformats.org/drawingml/2006/wordprocessingDrawing" xmlns:w10="urn:schemas-microsoft-com:office:word" xmlns:w="http://schemas.openxmlformats.org/wordprocessingml/2006/main" xmlns:w14="http://schemas.microsoft.com/office/word/2010/wordml" xmlns:w15="http://schemas.microsoft.com/office/word/2012/wordml" xmlns:w16se="http://schemas.microsoft.com/office/word/2015/wordml/symex" xmlns:wpg="http://schemas.microsoft.com/office/word/2010/wordprocessingGroup" xmlns:wpi="http://schemas.microsoft.com/office/word/2010/wordprocessingInk" xmlns:wne="http://schemas.microsoft.com/office/word/2006/wordml" xmlns:wps="http://schemas.microsoft.com/office/word/2010/wordprocessingShape" mc:Ignorable="w14 w15 w16se wp14">
+<w:hdr xmlns:wpc="http://schemas.microsoft.com/office/word/2010/wordprocessingCanvas" xmlns:cx="http://schemas.microsoft.com/office/drawing/2014/chartex" xmlns:cx1="http://schemas.microsoft.com/office/drawing/2015/9/8/chartex" xmlns:cx2="http://schemas.microsoft.com/office/drawing/2015/10/21/chartex" xmlns:cx3="http://schemas.microsoft.com/office/drawing/2016/5/9/chartex" xmlns:cx4="http://schemas.microsoft.com/office/drawing/2016/5/10/chartex" xmlns:cx5="http://schemas.microsoft.com/office/drawing/2016/5/11/chartex" xmlns:cx6="http://schemas.microsoft.com/office/drawing/2016/5/12/chartex" xmlns:cx7="http://schemas.microsoft.com/office/drawing/2016/5/13/chartex" xmlns:cx8="http://schemas.microsoft.com/office/drawing/2016/5/14/chartex" xmlns:mc="http://schemas.openxmlformats.org/markup-compatibility/2006" xmlns:aink="http://schemas.microsoft.com/office/drawing/2016/ink" xmlns:am3d="http://schemas.microsoft.com/office/drawing/2017/model3d" xmlns:o="urn:schemas-microsoft-com:office:office" xmlns:r="http://schemas.openxmlformats.org/officeDocument/2006/relationships" xmlns:m="http://schemas.openxmlformats.org/officeDocument/2006/math" xmlns:v="urn:schemas-microsoft-com:vml" xmlns:wp14="http://schemas.microsoft.com/office/word/2010/wordprocessingDrawing" xmlns:wp="http://schemas.openxmlformats.org/drawingml/2006/wordprocessingDrawing" xmlns:w10="urn:schemas-microsoft-com:office:word" xmlns:w="http://schemas.openxmlformats.org/wordprocessingml/2006/main" xmlns:w14="http://schemas.microsoft.com/office/word/2010/wordml" xmlns:w15="http://schemas.microsoft.com/office/word/2012/wordml" xmlns:w16cid="http://schemas.microsoft.com/office/word/2016/wordml/cid" xmlns:w16se="http://schemas.microsoft.com/office/word/2015/wordml/symex" xmlns:wpg="http://schemas.microsoft.com/office/word/2010/wordprocessingGroup" xmlns:wpi="http://schemas.microsoft.com/office/word/2010/wordprocessingInk" xmlns:wne="http://schemas.microsoft.com/office/word/2006/wordml" xmlns:wps="http://schemas.microsoft.com/office/word/2010/wordprocessingShape" mc:Ignorable="w14 w15 w16se w16cid wp14">
   <w:p>
     <w:pPr>
       <w:pStyle w:val="Header"/>
@@ -3986,7 +4083,7 @@
 </file>
 
 <file path=word/numbering.xml><?xml version="1.0" encoding="utf-8"?>
-<w:numbering xmlns:wpc="http://schemas.microsoft.com/office/word/2010/wordprocessingCanvas" xmlns:cx="http://schemas.microsoft.com/office/drawing/2014/chartex" xmlns:cx1="http://schemas.microsoft.com/office/drawing/2015/9/8/chartex" xmlns:cx2="http://schemas.microsoft.com/office/drawing/2015/10/21/chartex" xmlns:cx3="http://schemas.microsoft.com/office/drawing/2016/5/9/chartex" xmlns:cx4="http://schemas.microsoft.com/office/drawing/2016/5/10/chartex" xmlns:cx5="http://schemas.microsoft.com/office/drawing/2016/5/11/chartex" xmlns:cx6="http://schemas.microsoft.com/office/drawing/2016/5/12/chartex" xmlns:cx7="http://schemas.microsoft.com/office/drawing/2016/5/13/chartex" xmlns:cx8="http://schemas.microsoft.com/office/drawing/2016/5/14/chartex" xmlns:mc="http://schemas.openxmlformats.org/markup-compatibility/2006" xmlns:aink="http://schemas.microsoft.com/office/drawing/2016/ink" xmlns:o="urn:schemas-microsoft-com:office:office" xmlns:r="http://schemas.openxmlformats.org/officeDocument/2006/relationships" xmlns:m="http://schemas.openxmlformats.org/officeDocument/2006/math" xmlns:v="urn:schemas-microsoft-com:vml" xmlns:wp14="http://schemas.microsoft.com/office/word/2010/wordprocessingDrawing" xmlns:wp="http://schemas.openxmlformats.org/drawingml/2006/wordprocessingDrawing" xmlns:w10="urn:schemas-microsoft-com:office:word" xmlns:w="http://schemas.openxmlformats.org/wordprocessingml/2006/main" xmlns:w14="http://schemas.microsoft.com/office/word/2010/wordml" xmlns:w15="http://schemas.microsoft.com/office/word/2012/wordml" xmlns:w16se="http://schemas.microsoft.com/office/word/2015/wordml/symex" xmlns:wpg="http://schemas.microsoft.com/office/word/2010/wordprocessingGroup" xmlns:wpi="http://schemas.microsoft.com/office/word/2010/wordprocessingInk" xmlns:wne="http://schemas.microsoft.com/office/word/2006/wordml" xmlns:wps="http://schemas.microsoft.com/office/word/2010/wordprocessingShape" mc:Ignorable="w14 w15 w16se wp14">
+<w:numbering xmlns:wpc="http://schemas.microsoft.com/office/word/2010/wordprocessingCanvas" xmlns:cx="http://schemas.microsoft.com/office/drawing/2014/chartex" xmlns:cx1="http://schemas.microsoft.com/office/drawing/2015/9/8/chartex" xmlns:cx2="http://schemas.microsoft.com/office/drawing/2015/10/21/chartex" xmlns:cx3="http://schemas.microsoft.com/office/drawing/2016/5/9/chartex" xmlns:cx4="http://schemas.microsoft.com/office/drawing/2016/5/10/chartex" xmlns:cx5="http://schemas.microsoft.com/office/drawing/2016/5/11/chartex" xmlns:cx6="http://schemas.microsoft.com/office/drawing/2016/5/12/chartex" xmlns:cx7="http://schemas.microsoft.com/office/drawing/2016/5/13/chartex" xmlns:cx8="http://schemas.microsoft.com/office/drawing/2016/5/14/chartex" xmlns:mc="http://schemas.openxmlformats.org/markup-compatibility/2006" xmlns:aink="http://schemas.microsoft.com/office/drawing/2016/ink" xmlns:am3d="http://schemas.microsoft.com/office/drawing/2017/model3d" xmlns:o="urn:schemas-microsoft-com:office:office" xmlns:r="http://schemas.openxmlformats.org/officeDocument/2006/relationships" xmlns:m="http://schemas.openxmlformats.org/officeDocument/2006/math" xmlns:v="urn:schemas-microsoft-com:vml" xmlns:wp14="http://schemas.microsoft.com/office/word/2010/wordprocessingDrawing" xmlns:wp="http://schemas.openxmlformats.org/drawingml/2006/wordprocessingDrawing" xmlns:w10="urn:schemas-microsoft-com:office:word" xmlns:w="http://schemas.openxmlformats.org/wordprocessingml/2006/main" xmlns:w14="http://schemas.microsoft.com/office/word/2010/wordml" xmlns:w15="http://schemas.microsoft.com/office/word/2012/wordml" xmlns:w16cid="http://schemas.microsoft.com/office/word/2016/wordml/cid" xmlns:w16se="http://schemas.microsoft.com/office/word/2015/wordml/symex" xmlns:wpg="http://schemas.microsoft.com/office/word/2010/wordprocessingGroup" xmlns:wpi="http://schemas.microsoft.com/office/word/2010/wordprocessingInk" xmlns:wne="http://schemas.microsoft.com/office/word/2006/wordml" xmlns:wps="http://schemas.microsoft.com/office/word/2010/wordprocessingShape" mc:Ignorable="w14 w15 w16se w16cid wp14">
   <w:abstractNum w:abstractNumId="0" w15:restartNumberingAfterBreak="0">
     <w:nsid w:val="04490EE5"/>
     <w:multiLevelType w:val="hybridMultilevel"/>
@@ -9403,17 +9500,17 @@
 </file>
 
 <file path=word/styles.xml><?xml version="1.0" encoding="utf-8"?>
-<w:styles xmlns:mc="http://schemas.openxmlformats.org/markup-compatibility/2006" xmlns:r="http://schemas.openxmlformats.org/officeDocument/2006/relationships" xmlns:w="http://schemas.openxmlformats.org/wordprocessingml/2006/main" xmlns:w14="http://schemas.microsoft.com/office/word/2010/wordml" xmlns:w15="http://schemas.microsoft.com/office/word/2012/wordml" xmlns:w16se="http://schemas.microsoft.com/office/word/2015/wordml/symex" mc:Ignorable="w14 w15 w16se">
+<w:styles xmlns:mc="http://schemas.openxmlformats.org/markup-compatibility/2006" xmlns:r="http://schemas.openxmlformats.org/officeDocument/2006/relationships" xmlns:w="http://schemas.openxmlformats.org/wordprocessingml/2006/main" xmlns:w14="http://schemas.microsoft.com/office/word/2010/wordml" xmlns:w15="http://schemas.microsoft.com/office/word/2012/wordml" xmlns:w16cid="http://schemas.microsoft.com/office/word/2016/wordml/cid" xmlns:w16se="http://schemas.microsoft.com/office/word/2015/wordml/symex" mc:Ignorable="w14 w15 w16se w16cid">
   <w:docDefaults>
     <w:rPrDefault>
       <w:rPr>
-        <w:rFonts w:ascii="Times New Roman" w:eastAsia="Times New Roman" w:hAnsi="Times New Roman" w:cs="Times New Roman"/>
+        <w:rFonts w:ascii="Times New Roman" w:eastAsia="PMingLiU" w:hAnsi="Times New Roman" w:cs="Times New Roman"/>
         <w:lang w:val="en-US" w:eastAsia="zh-TW" w:bidi="ar-SA"/>
       </w:rPr>
     </w:rPrDefault>
     <w:pPrDefault/>
   </w:docDefaults>
-  <w:latentStyles w:defLockedState="0" w:defUIPriority="99" w:defSemiHidden="0" w:defUnhideWhenUsed="0" w:defQFormat="0" w:count="374">
+  <w:latentStyles w:defLockedState="0" w:defUIPriority="99" w:defSemiHidden="0" w:defUnhideWhenUsed="0" w:defQFormat="0" w:count="375">
     <w:lsdException w:name="Normal" w:uiPriority="0" w:qFormat="1"/>
     <w:lsdException w:name="heading 1" w:uiPriority="9" w:qFormat="1"/>
     <w:lsdException w:name="heading 2" w:uiPriority="9" w:qFormat="1"/>
@@ -9788,6 +9885,7 @@
     <w:lsdException w:name="Mention" w:semiHidden="1" w:unhideWhenUsed="1"/>
     <w:lsdException w:name="Smart Hyperlink" w:semiHidden="1" w:unhideWhenUsed="1"/>
     <w:lsdException w:name="Hashtag" w:semiHidden="1" w:unhideWhenUsed="1"/>
+    <w:lsdException w:name="Unresolved Mention" w:semiHidden="1" w:unhideWhenUsed="1"/>
   </w:latentStyles>
   <w:style w:type="paragraph" w:default="1" w:styleId="Normal">
     <w:name w:val="Normal"/>

</xml_diff>